<commit_message>
do something to report :V
</commit_message>
<xml_diff>
--- a/finalReport.docx
+++ b/finalReport.docx
@@ -1078,6 +1078,8 @@
         <w:jc w:val="center"/>
         <w:rPr>
           <w:rFonts w:ascii="Cambria" w:hAnsi="Cambria"/>
+          <w:b/>
+          <w:bCs/>
           <w:color w:val="000000"/>
           <w:sz w:val="48"/>
           <w:szCs w:val="48"/>
@@ -1114,7 +1116,6 @@
       <w:tblPr>
         <w:tblStyle w:val="TableGrid"/>
         <w:tblW w:w="0" w:type="auto"/>
-        <w:jc w:val="center"/>
         <w:tblBorders>
           <w:top w:val="none" w:sz="0" w:space="0" w:color="auto"/>
           <w:left w:val="none" w:sz="0" w:space="0" w:color="auto"/>
@@ -1130,9 +1131,6 @@
         <w:gridCol w:w="3288"/>
       </w:tblGrid>
       <w:tr>
-        <w:trPr>
-          <w:jc w:val="center"/>
-        </w:trPr>
         <w:tc>
           <w:tcPr>
             <w:tcW w:w="2661" w:type="dxa"/>
@@ -1189,9 +1187,6 @@
         </w:tc>
       </w:tr>
       <w:tr>
-        <w:trPr>
-          <w:jc w:val="center"/>
-        </w:trPr>
         <w:tc>
           <w:tcPr>
             <w:tcW w:w="2661" w:type="dxa"/>
@@ -7291,6 +7286,7 @@
                 <w:sz w:val="32"/>
                 <w:szCs w:val="32"/>
               </w:rPr>
+              <w:lastRenderedPageBreak/>
               <w:t>Step 3</w:t>
             </w:r>
           </w:p>
@@ -8826,6 +8822,8 @@
             </w:r>
           </w:p>
         </w:tc>
+        <w:bookmarkStart w:id="1" w:name="_GoBack"/>
+        <w:bookmarkEnd w:id="1"/>
       </w:tr>
     </w:tbl>
     <w:p>
@@ -8971,8 +8969,6 @@
           </wp:inline>
         </w:drawing>
       </w:r>
-      <w:bookmarkStart w:id="1" w:name="_GoBack"/>
-      <w:bookmarkEnd w:id="1"/>
     </w:p>
     <w:p>
       <w:pPr>
@@ -13050,7 +13046,7 @@
 </file>
 
 <file path=customXml/itemProps1.xml><?xml version="1.0" encoding="utf-8"?>
-<ds:datastoreItem xmlns:ds="http://schemas.openxmlformats.org/officeDocument/2006/customXml" ds:itemID="{D27AB285-5C6E-4B83-9942-0D5964B94E95}">
+<ds:datastoreItem xmlns:ds="http://schemas.openxmlformats.org/officeDocument/2006/customXml" ds:itemID="{65A0659A-5266-450F-B673-6A5D4E9A48C9}">
   <ds:schemaRefs>
     <ds:schemaRef ds:uri="http://schemas.openxmlformats.org/officeDocument/2006/bibliography"/>
   </ds:schemaRefs>

</xml_diff>